<commit_message>
Finalizacion Plan de Gestion de Riesgos
</commit_message>
<xml_diff>
--- a/docs/words/Riesgos/PLAN DE GESTION DE RIESGOS_v1.1.docx
+++ b/docs/words/Riesgos/PLAN DE GESTION DE RIESGOS_v1.1.docx
@@ -4930,11 +4930,11 @@
       </w:tblPr>
       <w:tblGrid>
         <w:gridCol w:w="1798"/>
-        <w:gridCol w:w="1800"/>
-        <w:gridCol w:w="1800"/>
-        <w:gridCol w:w="1800"/>
-        <w:gridCol w:w="1796"/>
-        <w:gridCol w:w="1796"/>
+        <w:gridCol w:w="1798"/>
+        <w:gridCol w:w="1798"/>
+        <w:gridCol w:w="1798"/>
+        <w:gridCol w:w="1799"/>
+        <w:gridCol w:w="1799"/>
       </w:tblGrid>
       <w:tr>
         <w:tc>
@@ -5259,6 +5259,12 @@
                 <w:b/>
               </w:rPr>
             </w:pPr>
+            <w:r>
+              <w:rPr>
+                <w:b/>
+              </w:rPr>
+              <w:t>Alto</w:t>
+            </w:r>
           </w:p>
         </w:tc>
         <w:tc>
@@ -5272,6 +5278,12 @@
                 <w:b/>
               </w:rPr>
             </w:pPr>
+            <w:r>
+              <w:rPr>
+                <w:b/>
+              </w:rPr>
+              <w:t>Muy Alto</w:t>
+            </w:r>
           </w:p>
         </w:tc>
       </w:tr>
@@ -5307,6 +5319,12 @@
                 <w:b/>
               </w:rPr>
             </w:pPr>
+            <w:r>
+              <w:rPr>
+                <w:b/>
+              </w:rPr>
+              <w:t>Muy Bajo</w:t>
+            </w:r>
           </w:p>
         </w:tc>
         <w:tc>
@@ -5320,6 +5338,12 @@
                 <w:b/>
               </w:rPr>
             </w:pPr>
+            <w:r>
+              <w:rPr>
+                <w:b/>
+              </w:rPr>
+              <w:t>Muy Bajo</w:t>
+            </w:r>
           </w:p>
         </w:tc>
         <w:tc>
@@ -5333,6 +5357,12 @@
                 <w:b/>
               </w:rPr>
             </w:pPr>
+            <w:r>
+              <w:rPr>
+                <w:b/>
+              </w:rPr>
+              <w:t>Bajo</w:t>
+            </w:r>
           </w:p>
         </w:tc>
         <w:tc>
@@ -5346,6 +5376,12 @@
                 <w:b/>
               </w:rPr>
             </w:pPr>
+            <w:r>
+              <w:rPr>
+                <w:b/>
+              </w:rPr>
+              <w:t>Medio</w:t>
+            </w:r>
           </w:p>
         </w:tc>
         <w:tc>
@@ -5359,6 +5395,12 @@
                 <w:b/>
               </w:rPr>
             </w:pPr>
+            <w:r>
+              <w:rPr>
+                <w:b/>
+              </w:rPr>
+              <w:t>Alto</w:t>
+            </w:r>
           </w:p>
         </w:tc>
       </w:tr>
@@ -5397,6 +5439,12 @@
                 <w:b/>
               </w:rPr>
             </w:pPr>
+            <w:r>
+              <w:rPr>
+                <w:b/>
+              </w:rPr>
+              <w:t>Muy Bajo</w:t>
+            </w:r>
           </w:p>
         </w:tc>
         <w:tc>
@@ -5410,6 +5458,12 @@
                 <w:b/>
               </w:rPr>
             </w:pPr>
+            <w:r>
+              <w:rPr>
+                <w:b/>
+              </w:rPr>
+              <w:t>Muy Bajo</w:t>
+            </w:r>
           </w:p>
         </w:tc>
         <w:tc>
@@ -5423,6 +5477,12 @@
                 <w:b/>
               </w:rPr>
             </w:pPr>
+            <w:r>
+              <w:rPr>
+                <w:b/>
+              </w:rPr>
+              <w:t>Bajo</w:t>
+            </w:r>
           </w:p>
         </w:tc>
         <w:tc>
@@ -5436,6 +5496,12 @@
                 <w:b/>
               </w:rPr>
             </w:pPr>
+            <w:r>
+              <w:rPr>
+                <w:b/>
+              </w:rPr>
+              <w:t>Medio</w:t>
+            </w:r>
           </w:p>
         </w:tc>
         <w:tc>
@@ -5449,6 +5515,12 @@
                 <w:b/>
               </w:rPr>
             </w:pPr>
+            <w:r>
+              <w:rPr>
+                <w:b/>
+              </w:rPr>
+              <w:t>Medio</w:t>
+            </w:r>
           </w:p>
         </w:tc>
       </w:tr>
@@ -5614,17 +5686,17 @@
         <w:tblLook w:val="04A0" w:firstRow="1" w:lastRow="0" w:firstColumn="1" w:lastColumn="0" w:noHBand="0" w:noVBand="1"/>
       </w:tblPr>
       <w:tblGrid>
-        <w:gridCol w:w="1801"/>
+        <w:gridCol w:w="1800"/>
+        <w:gridCol w:w="1796"/>
+        <w:gridCol w:w="1800"/>
+        <w:gridCol w:w="1800"/>
         <w:gridCol w:w="1797"/>
         <w:gridCol w:w="1797"/>
-        <w:gridCol w:w="1800"/>
-        <w:gridCol w:w="1797"/>
-        <w:gridCol w:w="1798"/>
       </w:tblGrid>
       <w:tr>
         <w:tc>
           <w:tcPr>
-            <w:tcW w:w="1823" w:type="dxa"/>
+            <w:tcW w:w="1800" w:type="dxa"/>
             <w:shd w:val="clear" w:color="auto" w:fill="D9D9D9" w:themeFill="background1" w:themeFillShade="D9"/>
           </w:tcPr>
           <w:p>
@@ -5644,74 +5716,104 @@
         </w:tc>
         <w:tc>
           <w:tcPr>
-            <w:tcW w:w="1823" w:type="dxa"/>
-          </w:tcPr>
-          <w:p>
-            <w:pPr>
-              <w:spacing w:afterAutospacing="0"/>
-              <w:rPr>
-                <w:b/>
-              </w:rPr>
-            </w:pPr>
-          </w:p>
-        </w:tc>
-        <w:tc>
-          <w:tcPr>
-            <w:tcW w:w="1823" w:type="dxa"/>
-          </w:tcPr>
-          <w:p>
-            <w:pPr>
-              <w:spacing w:afterAutospacing="0"/>
-              <w:rPr>
-                <w:b/>
-              </w:rPr>
-            </w:pPr>
-          </w:p>
-        </w:tc>
-        <w:tc>
-          <w:tcPr>
-            <w:tcW w:w="1823" w:type="dxa"/>
-          </w:tcPr>
-          <w:p>
-            <w:pPr>
-              <w:spacing w:afterAutospacing="0"/>
-              <w:rPr>
-                <w:b/>
-              </w:rPr>
-            </w:pPr>
-          </w:p>
-        </w:tc>
-        <w:tc>
-          <w:tcPr>
-            <w:tcW w:w="1824" w:type="dxa"/>
-          </w:tcPr>
-          <w:p>
-            <w:pPr>
-              <w:spacing w:afterAutospacing="0"/>
-              <w:rPr>
-                <w:b/>
-              </w:rPr>
-            </w:pPr>
-          </w:p>
-        </w:tc>
-        <w:tc>
-          <w:tcPr>
-            <w:tcW w:w="1824" w:type="dxa"/>
-          </w:tcPr>
-          <w:p>
-            <w:pPr>
-              <w:spacing w:afterAutospacing="0"/>
-              <w:rPr>
-                <w:b/>
-              </w:rPr>
-            </w:pPr>
+            <w:tcW w:w="1796" w:type="dxa"/>
+          </w:tcPr>
+          <w:p>
+            <w:pPr>
+              <w:spacing w:afterAutospacing="0"/>
+              <w:rPr>
+                <w:b/>
+              </w:rPr>
+            </w:pPr>
+            <w:r>
+              <w:rPr>
+                <w:b/>
+              </w:rPr>
+              <w:t>Bajo</w:t>
+            </w:r>
+          </w:p>
+        </w:tc>
+        <w:tc>
+          <w:tcPr>
+            <w:tcW w:w="1800" w:type="dxa"/>
+          </w:tcPr>
+          <w:p>
+            <w:pPr>
+              <w:spacing w:afterAutospacing="0"/>
+              <w:rPr>
+                <w:b/>
+              </w:rPr>
+            </w:pPr>
+            <w:r>
+              <w:rPr>
+                <w:b/>
+              </w:rPr>
+              <w:t>Medio</w:t>
+            </w:r>
+          </w:p>
+        </w:tc>
+        <w:tc>
+          <w:tcPr>
+            <w:tcW w:w="1800" w:type="dxa"/>
+          </w:tcPr>
+          <w:p>
+            <w:pPr>
+              <w:spacing w:afterAutospacing="0"/>
+              <w:rPr>
+                <w:b/>
+              </w:rPr>
+            </w:pPr>
+            <w:r>
+              <w:rPr>
+                <w:b/>
+              </w:rPr>
+              <w:t>Alto</w:t>
+            </w:r>
+          </w:p>
+        </w:tc>
+        <w:tc>
+          <w:tcPr>
+            <w:tcW w:w="1797" w:type="dxa"/>
+          </w:tcPr>
+          <w:p>
+            <w:pPr>
+              <w:spacing w:afterAutospacing="0"/>
+              <w:rPr>
+                <w:b/>
+              </w:rPr>
+            </w:pPr>
+            <w:r>
+              <w:rPr>
+                <w:b/>
+              </w:rPr>
+              <w:t>Muy Alto</w:t>
+            </w:r>
+          </w:p>
+        </w:tc>
+        <w:tc>
+          <w:tcPr>
+            <w:tcW w:w="1797" w:type="dxa"/>
+          </w:tcPr>
+          <w:p>
+            <w:pPr>
+              <w:spacing w:afterAutospacing="0"/>
+              <w:rPr>
+                <w:b/>
+              </w:rPr>
+            </w:pPr>
+            <w:r>
+              <w:rPr>
+                <w:b/>
+              </w:rPr>
+              <w:t>Muy Alto</w:t>
+            </w:r>
           </w:p>
         </w:tc>
       </w:tr>
       <w:tr>
         <w:tc>
           <w:tcPr>
-            <w:tcW w:w="1823" w:type="dxa"/>
+            <w:tcW w:w="1800" w:type="dxa"/>
             <w:shd w:val="clear" w:color="auto" w:fill="D9D9D9" w:themeFill="background1" w:themeFillShade="D9"/>
           </w:tcPr>
           <w:p>
@@ -5731,74 +5833,104 @@
         </w:tc>
         <w:tc>
           <w:tcPr>
-            <w:tcW w:w="1823" w:type="dxa"/>
-          </w:tcPr>
-          <w:p>
-            <w:pPr>
-              <w:spacing w:afterAutospacing="0"/>
-              <w:rPr>
-                <w:b/>
-              </w:rPr>
-            </w:pPr>
-          </w:p>
-        </w:tc>
-        <w:tc>
-          <w:tcPr>
-            <w:tcW w:w="1823" w:type="dxa"/>
-          </w:tcPr>
-          <w:p>
-            <w:pPr>
-              <w:spacing w:afterAutospacing="0"/>
-              <w:rPr>
-                <w:b/>
-              </w:rPr>
-            </w:pPr>
-          </w:p>
-        </w:tc>
-        <w:tc>
-          <w:tcPr>
-            <w:tcW w:w="1823" w:type="dxa"/>
-          </w:tcPr>
-          <w:p>
-            <w:pPr>
-              <w:spacing w:afterAutospacing="0"/>
-              <w:rPr>
-                <w:b/>
-              </w:rPr>
-            </w:pPr>
-          </w:p>
-        </w:tc>
-        <w:tc>
-          <w:tcPr>
-            <w:tcW w:w="1824" w:type="dxa"/>
-          </w:tcPr>
-          <w:p>
-            <w:pPr>
-              <w:spacing w:afterAutospacing="0"/>
-              <w:rPr>
-                <w:b/>
-              </w:rPr>
-            </w:pPr>
-          </w:p>
-        </w:tc>
-        <w:tc>
-          <w:tcPr>
-            <w:tcW w:w="1824" w:type="dxa"/>
-          </w:tcPr>
-          <w:p>
-            <w:pPr>
-              <w:spacing w:afterAutospacing="0"/>
-              <w:rPr>
-                <w:b/>
-              </w:rPr>
-            </w:pPr>
+            <w:tcW w:w="1796" w:type="dxa"/>
+          </w:tcPr>
+          <w:p>
+            <w:pPr>
+              <w:spacing w:afterAutospacing="0"/>
+              <w:rPr>
+                <w:b/>
+              </w:rPr>
+            </w:pPr>
+            <w:r>
+              <w:rPr>
+                <w:b/>
+              </w:rPr>
+              <w:t>Muy Bajo</w:t>
+            </w:r>
+          </w:p>
+        </w:tc>
+        <w:tc>
+          <w:tcPr>
+            <w:tcW w:w="1800" w:type="dxa"/>
+          </w:tcPr>
+          <w:p>
+            <w:pPr>
+              <w:spacing w:afterAutospacing="0"/>
+              <w:rPr>
+                <w:b/>
+              </w:rPr>
+            </w:pPr>
+            <w:r>
+              <w:rPr>
+                <w:b/>
+              </w:rPr>
+              <w:t>Bajo</w:t>
+            </w:r>
+          </w:p>
+        </w:tc>
+        <w:tc>
+          <w:tcPr>
+            <w:tcW w:w="1800" w:type="dxa"/>
+          </w:tcPr>
+          <w:p>
+            <w:pPr>
+              <w:spacing w:afterAutospacing="0"/>
+              <w:rPr>
+                <w:b/>
+              </w:rPr>
+            </w:pPr>
+            <w:r>
+              <w:rPr>
+                <w:b/>
+              </w:rPr>
+              <w:t>Medio</w:t>
+            </w:r>
+          </w:p>
+        </w:tc>
+        <w:tc>
+          <w:tcPr>
+            <w:tcW w:w="1797" w:type="dxa"/>
+          </w:tcPr>
+          <w:p>
+            <w:pPr>
+              <w:spacing w:afterAutospacing="0"/>
+              <w:rPr>
+                <w:b/>
+              </w:rPr>
+            </w:pPr>
+            <w:r>
+              <w:rPr>
+                <w:b/>
+              </w:rPr>
+              <w:t>Alto</w:t>
+            </w:r>
+          </w:p>
+        </w:tc>
+        <w:tc>
+          <w:tcPr>
+            <w:tcW w:w="1797" w:type="dxa"/>
+          </w:tcPr>
+          <w:p>
+            <w:pPr>
+              <w:spacing w:afterAutospacing="0"/>
+              <w:rPr>
+                <w:b/>
+              </w:rPr>
+            </w:pPr>
+            <w:r>
+              <w:rPr>
+                <w:b/>
+              </w:rPr>
+              <w:t>Muy Alto</w:t>
+            </w:r>
           </w:p>
         </w:tc>
       </w:tr>
       <w:tr>
         <w:tc>
           <w:tcPr>
-            <w:tcW w:w="1823" w:type="dxa"/>
+            <w:tcW w:w="1800" w:type="dxa"/>
             <w:shd w:val="clear" w:color="auto" w:fill="D9D9D9" w:themeFill="background1" w:themeFillShade="D9"/>
           </w:tcPr>
           <w:p>
@@ -5818,74 +5950,104 @@
         </w:tc>
         <w:tc>
           <w:tcPr>
-            <w:tcW w:w="1823" w:type="dxa"/>
-          </w:tcPr>
-          <w:p>
-            <w:pPr>
-              <w:spacing w:afterAutospacing="0"/>
-              <w:rPr>
-                <w:b/>
-              </w:rPr>
-            </w:pPr>
-          </w:p>
-        </w:tc>
-        <w:tc>
-          <w:tcPr>
-            <w:tcW w:w="1823" w:type="dxa"/>
-          </w:tcPr>
-          <w:p>
-            <w:pPr>
-              <w:spacing w:afterAutospacing="0"/>
-              <w:rPr>
-                <w:b/>
-              </w:rPr>
-            </w:pPr>
-          </w:p>
-        </w:tc>
-        <w:tc>
-          <w:tcPr>
-            <w:tcW w:w="1823" w:type="dxa"/>
-          </w:tcPr>
-          <w:p>
-            <w:pPr>
-              <w:spacing w:afterAutospacing="0"/>
-              <w:rPr>
-                <w:b/>
-              </w:rPr>
-            </w:pPr>
-          </w:p>
-        </w:tc>
-        <w:tc>
-          <w:tcPr>
-            <w:tcW w:w="1824" w:type="dxa"/>
-          </w:tcPr>
-          <w:p>
-            <w:pPr>
-              <w:spacing w:afterAutospacing="0"/>
-              <w:rPr>
-                <w:b/>
-              </w:rPr>
-            </w:pPr>
-          </w:p>
-        </w:tc>
-        <w:tc>
-          <w:tcPr>
-            <w:tcW w:w="1824" w:type="dxa"/>
-          </w:tcPr>
-          <w:p>
-            <w:pPr>
-              <w:spacing w:afterAutospacing="0"/>
-              <w:rPr>
-                <w:b/>
-              </w:rPr>
-            </w:pPr>
+            <w:tcW w:w="1796" w:type="dxa"/>
+          </w:tcPr>
+          <w:p>
+            <w:pPr>
+              <w:spacing w:afterAutospacing="0"/>
+              <w:rPr>
+                <w:b/>
+              </w:rPr>
+            </w:pPr>
+            <w:r>
+              <w:rPr>
+                <w:b/>
+              </w:rPr>
+              <w:t>Muy Bajo</w:t>
+            </w:r>
+          </w:p>
+        </w:tc>
+        <w:tc>
+          <w:tcPr>
+            <w:tcW w:w="1800" w:type="dxa"/>
+          </w:tcPr>
+          <w:p>
+            <w:pPr>
+              <w:spacing w:afterAutospacing="0"/>
+              <w:rPr>
+                <w:b/>
+              </w:rPr>
+            </w:pPr>
+            <w:r>
+              <w:rPr>
+                <w:b/>
+              </w:rPr>
+              <w:t>Muy Bajo</w:t>
+            </w:r>
+          </w:p>
+        </w:tc>
+        <w:tc>
+          <w:tcPr>
+            <w:tcW w:w="1800" w:type="dxa"/>
+          </w:tcPr>
+          <w:p>
+            <w:pPr>
+              <w:spacing w:afterAutospacing="0"/>
+              <w:rPr>
+                <w:b/>
+              </w:rPr>
+            </w:pPr>
+            <w:r>
+              <w:rPr>
+                <w:b/>
+              </w:rPr>
+              <w:t>Bajo</w:t>
+            </w:r>
+          </w:p>
+        </w:tc>
+        <w:tc>
+          <w:tcPr>
+            <w:tcW w:w="1797" w:type="dxa"/>
+          </w:tcPr>
+          <w:p>
+            <w:pPr>
+              <w:spacing w:afterAutospacing="0"/>
+              <w:rPr>
+                <w:b/>
+              </w:rPr>
+            </w:pPr>
+            <w:r>
+              <w:rPr>
+                <w:b/>
+              </w:rPr>
+              <w:t>Medio</w:t>
+            </w:r>
+          </w:p>
+        </w:tc>
+        <w:tc>
+          <w:tcPr>
+            <w:tcW w:w="1797" w:type="dxa"/>
+          </w:tcPr>
+          <w:p>
+            <w:pPr>
+              <w:spacing w:afterAutospacing="0"/>
+              <w:rPr>
+                <w:b/>
+              </w:rPr>
+            </w:pPr>
+            <w:r>
+              <w:rPr>
+                <w:b/>
+              </w:rPr>
+              <w:t>Alto</w:t>
+            </w:r>
           </w:p>
         </w:tc>
       </w:tr>
       <w:tr>
         <w:tc>
           <w:tcPr>
-            <w:tcW w:w="1823" w:type="dxa"/>
+            <w:tcW w:w="1800" w:type="dxa"/>
             <w:shd w:val="clear" w:color="auto" w:fill="D9D9D9" w:themeFill="background1" w:themeFillShade="D9"/>
           </w:tcPr>
           <w:p>
@@ -5905,74 +6067,104 @@
         </w:tc>
         <w:tc>
           <w:tcPr>
-            <w:tcW w:w="1823" w:type="dxa"/>
-          </w:tcPr>
-          <w:p>
-            <w:pPr>
-              <w:spacing w:afterAutospacing="0"/>
-              <w:rPr>
-                <w:b/>
-              </w:rPr>
-            </w:pPr>
-          </w:p>
-        </w:tc>
-        <w:tc>
-          <w:tcPr>
-            <w:tcW w:w="1823" w:type="dxa"/>
-          </w:tcPr>
-          <w:p>
-            <w:pPr>
-              <w:spacing w:afterAutospacing="0"/>
-              <w:rPr>
-                <w:b/>
-              </w:rPr>
-            </w:pPr>
-          </w:p>
-        </w:tc>
-        <w:tc>
-          <w:tcPr>
-            <w:tcW w:w="1823" w:type="dxa"/>
-          </w:tcPr>
-          <w:p>
-            <w:pPr>
-              <w:spacing w:afterAutospacing="0"/>
-              <w:rPr>
-                <w:b/>
-              </w:rPr>
-            </w:pPr>
-          </w:p>
-        </w:tc>
-        <w:tc>
-          <w:tcPr>
-            <w:tcW w:w="1824" w:type="dxa"/>
-          </w:tcPr>
-          <w:p>
-            <w:pPr>
-              <w:spacing w:afterAutospacing="0"/>
-              <w:rPr>
-                <w:b/>
-              </w:rPr>
-            </w:pPr>
-          </w:p>
-        </w:tc>
-        <w:tc>
-          <w:tcPr>
-            <w:tcW w:w="1824" w:type="dxa"/>
-          </w:tcPr>
-          <w:p>
-            <w:pPr>
-              <w:spacing w:afterAutospacing="0"/>
-              <w:rPr>
-                <w:b/>
-              </w:rPr>
-            </w:pPr>
+            <w:tcW w:w="1796" w:type="dxa"/>
+          </w:tcPr>
+          <w:p>
+            <w:pPr>
+              <w:spacing w:afterAutospacing="0"/>
+              <w:rPr>
+                <w:b/>
+              </w:rPr>
+            </w:pPr>
+            <w:r>
+              <w:rPr>
+                <w:b/>
+              </w:rPr>
+              <w:t>Muy Bajo</w:t>
+            </w:r>
+          </w:p>
+        </w:tc>
+        <w:tc>
+          <w:tcPr>
+            <w:tcW w:w="1800" w:type="dxa"/>
+          </w:tcPr>
+          <w:p>
+            <w:pPr>
+              <w:spacing w:afterAutospacing="0"/>
+              <w:rPr>
+                <w:b/>
+              </w:rPr>
+            </w:pPr>
+            <w:r>
+              <w:rPr>
+                <w:b/>
+              </w:rPr>
+              <w:t>Muy Bajo</w:t>
+            </w:r>
+          </w:p>
+        </w:tc>
+        <w:tc>
+          <w:tcPr>
+            <w:tcW w:w="1800" w:type="dxa"/>
+          </w:tcPr>
+          <w:p>
+            <w:pPr>
+              <w:spacing w:afterAutospacing="0"/>
+              <w:rPr>
+                <w:b/>
+              </w:rPr>
+            </w:pPr>
+            <w:r>
+              <w:rPr>
+                <w:b/>
+              </w:rPr>
+              <w:t>Muy Bajo</w:t>
+            </w:r>
+          </w:p>
+        </w:tc>
+        <w:tc>
+          <w:tcPr>
+            <w:tcW w:w="1797" w:type="dxa"/>
+          </w:tcPr>
+          <w:p>
+            <w:pPr>
+              <w:spacing w:afterAutospacing="0"/>
+              <w:rPr>
+                <w:b/>
+              </w:rPr>
+            </w:pPr>
+            <w:r>
+              <w:rPr>
+                <w:b/>
+              </w:rPr>
+              <w:t>Bajo</w:t>
+            </w:r>
+          </w:p>
+        </w:tc>
+        <w:tc>
+          <w:tcPr>
+            <w:tcW w:w="1797" w:type="dxa"/>
+          </w:tcPr>
+          <w:p>
+            <w:pPr>
+              <w:spacing w:afterAutospacing="0"/>
+              <w:rPr>
+                <w:b/>
+              </w:rPr>
+            </w:pPr>
+            <w:r>
+              <w:rPr>
+                <w:b/>
+              </w:rPr>
+              <w:t>Medio</w:t>
+            </w:r>
           </w:p>
         </w:tc>
       </w:tr>
       <w:tr>
         <w:tc>
           <w:tcPr>
-            <w:tcW w:w="1823" w:type="dxa"/>
+            <w:tcW w:w="1800" w:type="dxa"/>
             <w:tcBorders>
               <w:bottom w:val="single" w:sz="4" w:space="0" w:color="auto"/>
             </w:tcBorders>
@@ -5989,92 +6181,110 @@
               <w:rPr>
                 <w:sz w:val="20"/>
               </w:rPr>
-              <w:t>Mu</w:t>
-            </w:r>
-            <w:r>
-              <w:rPr>
-                <w:sz w:val="20"/>
-              </w:rPr>
-              <w:t>y</w:t>
-            </w:r>
-            <w:r>
-              <w:rPr>
-                <w:sz w:val="20"/>
-              </w:rPr>
-              <w:t xml:space="preserve"> bajo</w:t>
-            </w:r>
-          </w:p>
-        </w:tc>
-        <w:tc>
-          <w:tcPr>
-            <w:tcW w:w="1823" w:type="dxa"/>
-          </w:tcPr>
-          <w:p>
-            <w:pPr>
-              <w:spacing w:afterAutospacing="0"/>
-              <w:rPr>
-                <w:b/>
-              </w:rPr>
-            </w:pPr>
-          </w:p>
-        </w:tc>
-        <w:tc>
-          <w:tcPr>
-            <w:tcW w:w="1823" w:type="dxa"/>
-          </w:tcPr>
-          <w:p>
-            <w:pPr>
-              <w:spacing w:afterAutospacing="0"/>
-              <w:rPr>
-                <w:b/>
-              </w:rPr>
-            </w:pPr>
-          </w:p>
-        </w:tc>
-        <w:tc>
-          <w:tcPr>
-            <w:tcW w:w="1823" w:type="dxa"/>
-          </w:tcPr>
-          <w:p>
-            <w:pPr>
-              <w:spacing w:afterAutospacing="0"/>
-              <w:rPr>
-                <w:b/>
-              </w:rPr>
-            </w:pPr>
-          </w:p>
-        </w:tc>
-        <w:tc>
-          <w:tcPr>
-            <w:tcW w:w="1824" w:type="dxa"/>
-          </w:tcPr>
-          <w:p>
-            <w:pPr>
-              <w:spacing w:afterAutospacing="0"/>
-              <w:rPr>
-                <w:b/>
-              </w:rPr>
-            </w:pPr>
-          </w:p>
-        </w:tc>
-        <w:tc>
-          <w:tcPr>
-            <w:tcW w:w="1824" w:type="dxa"/>
-          </w:tcPr>
-          <w:p>
-            <w:pPr>
-              <w:spacing w:afterAutospacing="0"/>
-              <w:rPr>
-                <w:b/>
-              </w:rPr>
-            </w:pPr>
+              <w:t>Muy bajo</w:t>
+            </w:r>
+          </w:p>
+        </w:tc>
+        <w:tc>
+          <w:tcPr>
+            <w:tcW w:w="1796" w:type="dxa"/>
+          </w:tcPr>
+          <w:p>
+            <w:pPr>
+              <w:spacing w:afterAutospacing="0"/>
+              <w:rPr>
+                <w:b/>
+              </w:rPr>
+            </w:pPr>
+            <w:r>
+              <w:rPr>
+                <w:b/>
+              </w:rPr>
+              <w:t>Muy Bajo</w:t>
+            </w:r>
+          </w:p>
+        </w:tc>
+        <w:tc>
+          <w:tcPr>
+            <w:tcW w:w="1800" w:type="dxa"/>
+          </w:tcPr>
+          <w:p>
+            <w:pPr>
+              <w:spacing w:afterAutospacing="0"/>
+              <w:rPr>
+                <w:b/>
+              </w:rPr>
+            </w:pPr>
+            <w:r>
+              <w:rPr>
+                <w:b/>
+              </w:rPr>
+              <w:t>Muy Bajo</w:t>
+            </w:r>
+          </w:p>
+        </w:tc>
+        <w:tc>
+          <w:tcPr>
+            <w:tcW w:w="1800" w:type="dxa"/>
+          </w:tcPr>
+          <w:p>
+            <w:pPr>
+              <w:spacing w:afterAutospacing="0"/>
+              <w:rPr>
+                <w:b/>
+              </w:rPr>
+            </w:pPr>
+            <w:r>
+              <w:rPr>
+                <w:b/>
+              </w:rPr>
+              <w:t>Muy Bajo</w:t>
+            </w:r>
+          </w:p>
+        </w:tc>
+        <w:tc>
+          <w:tcPr>
+            <w:tcW w:w="1797" w:type="dxa"/>
+          </w:tcPr>
+          <w:p>
+            <w:pPr>
+              <w:spacing w:afterAutospacing="0"/>
+              <w:rPr>
+                <w:b/>
+              </w:rPr>
+            </w:pPr>
+            <w:r>
+              <w:rPr>
+                <w:b/>
+              </w:rPr>
+              <w:t>Bajo</w:t>
+            </w:r>
+          </w:p>
+        </w:tc>
+        <w:tc>
+          <w:tcPr>
+            <w:tcW w:w="1797" w:type="dxa"/>
+          </w:tcPr>
+          <w:p>
+            <w:pPr>
+              <w:spacing w:afterAutospacing="0"/>
+              <w:rPr>
+                <w:b/>
+              </w:rPr>
+            </w:pPr>
+            <w:r>
+              <w:rPr>
+                <w:b/>
+              </w:rPr>
+              <w:t>Medio</w:t>
+            </w:r>
           </w:p>
         </w:tc>
       </w:tr>
       <w:tr>
         <w:tc>
           <w:tcPr>
-            <w:tcW w:w="1823" w:type="dxa"/>
+            <w:tcW w:w="1800" w:type="dxa"/>
             <w:tcBorders>
               <w:left w:val="nil"/>
               <w:bottom w:val="nil"/>
@@ -6088,7 +6298,7 @@
         </w:tc>
         <w:tc>
           <w:tcPr>
-            <w:tcW w:w="1823" w:type="dxa"/>
+            <w:tcW w:w="1796" w:type="dxa"/>
             <w:shd w:val="clear" w:color="auto" w:fill="D9D9D9" w:themeFill="background1" w:themeFillShade="D9"/>
           </w:tcPr>
           <w:p>
@@ -6111,7 +6321,7 @@
         </w:tc>
         <w:tc>
           <w:tcPr>
-            <w:tcW w:w="1823" w:type="dxa"/>
+            <w:tcW w:w="1800" w:type="dxa"/>
             <w:shd w:val="clear" w:color="auto" w:fill="D9D9D9" w:themeFill="background1" w:themeFillShade="D9"/>
           </w:tcPr>
           <w:p>
@@ -6134,7 +6344,7 @@
         </w:tc>
         <w:tc>
           <w:tcPr>
-            <w:tcW w:w="1823" w:type="dxa"/>
+            <w:tcW w:w="1800" w:type="dxa"/>
             <w:shd w:val="clear" w:color="auto" w:fill="D9D9D9" w:themeFill="background1" w:themeFillShade="D9"/>
           </w:tcPr>
           <w:p>
@@ -6157,7 +6367,7 @@
         </w:tc>
         <w:tc>
           <w:tcPr>
-            <w:tcW w:w="1824" w:type="dxa"/>
+            <w:tcW w:w="1797" w:type="dxa"/>
             <w:shd w:val="clear" w:color="auto" w:fill="D9D9D9" w:themeFill="background1" w:themeFillShade="D9"/>
           </w:tcPr>
           <w:p>
@@ -6180,7 +6390,7 @@
         </w:tc>
         <w:tc>
           <w:tcPr>
-            <w:tcW w:w="1824" w:type="dxa"/>
+            <w:tcW w:w="1797" w:type="dxa"/>
             <w:shd w:val="clear" w:color="auto" w:fill="D9D9D9" w:themeFill="background1" w:themeFillShade="D9"/>
           </w:tcPr>
           <w:p>
@@ -6267,7 +6477,7 @@
       <w:tr>
         <w:tc>
           <w:tcPr>
-            <w:tcW w:w="1823" w:type="dxa"/>
+            <w:tcW w:w="1801" w:type="dxa"/>
             <w:shd w:val="clear" w:color="auto" w:fill="D9D9D9" w:themeFill="background1" w:themeFillShade="D9"/>
           </w:tcPr>
           <w:p>
@@ -6287,74 +6497,104 @@
         </w:tc>
         <w:tc>
           <w:tcPr>
-            <w:tcW w:w="1823" w:type="dxa"/>
-          </w:tcPr>
-          <w:p>
-            <w:pPr>
-              <w:spacing w:afterAutospacing="0"/>
-              <w:rPr>
-                <w:b/>
-              </w:rPr>
-            </w:pPr>
-          </w:p>
-        </w:tc>
-        <w:tc>
-          <w:tcPr>
-            <w:tcW w:w="1823" w:type="dxa"/>
-          </w:tcPr>
-          <w:p>
-            <w:pPr>
-              <w:spacing w:afterAutospacing="0"/>
-              <w:rPr>
-                <w:b/>
-              </w:rPr>
-            </w:pPr>
-          </w:p>
-        </w:tc>
-        <w:tc>
-          <w:tcPr>
-            <w:tcW w:w="1823" w:type="dxa"/>
-          </w:tcPr>
-          <w:p>
-            <w:pPr>
-              <w:spacing w:afterAutospacing="0"/>
-              <w:rPr>
-                <w:b/>
-              </w:rPr>
-            </w:pPr>
-          </w:p>
-        </w:tc>
-        <w:tc>
-          <w:tcPr>
-            <w:tcW w:w="1824" w:type="dxa"/>
-          </w:tcPr>
-          <w:p>
-            <w:pPr>
-              <w:spacing w:afterAutospacing="0"/>
-              <w:rPr>
-                <w:b/>
-              </w:rPr>
-            </w:pPr>
-          </w:p>
-        </w:tc>
-        <w:tc>
-          <w:tcPr>
-            <w:tcW w:w="1824" w:type="dxa"/>
-          </w:tcPr>
-          <w:p>
-            <w:pPr>
-              <w:spacing w:afterAutospacing="0"/>
-              <w:rPr>
-                <w:b/>
-              </w:rPr>
-            </w:pPr>
+            <w:tcW w:w="1797" w:type="dxa"/>
+          </w:tcPr>
+          <w:p>
+            <w:pPr>
+              <w:spacing w:afterAutospacing="0"/>
+              <w:rPr>
+                <w:b/>
+              </w:rPr>
+            </w:pPr>
+            <w:r>
+              <w:rPr>
+                <w:b/>
+              </w:rPr>
+              <w:t>Bajo</w:t>
+            </w:r>
+          </w:p>
+        </w:tc>
+        <w:tc>
+          <w:tcPr>
+            <w:tcW w:w="1797" w:type="dxa"/>
+          </w:tcPr>
+          <w:p>
+            <w:pPr>
+              <w:spacing w:afterAutospacing="0"/>
+              <w:rPr>
+                <w:b/>
+              </w:rPr>
+            </w:pPr>
+            <w:r>
+              <w:rPr>
+                <w:b/>
+              </w:rPr>
+              <w:t>Medio</w:t>
+            </w:r>
+          </w:p>
+        </w:tc>
+        <w:tc>
+          <w:tcPr>
+            <w:tcW w:w="1800" w:type="dxa"/>
+          </w:tcPr>
+          <w:p>
+            <w:pPr>
+              <w:spacing w:afterAutospacing="0"/>
+              <w:rPr>
+                <w:b/>
+              </w:rPr>
+            </w:pPr>
+            <w:r>
+              <w:rPr>
+                <w:b/>
+              </w:rPr>
+              <w:t>Alto</w:t>
+            </w:r>
+          </w:p>
+        </w:tc>
+        <w:tc>
+          <w:tcPr>
+            <w:tcW w:w="1797" w:type="dxa"/>
+          </w:tcPr>
+          <w:p>
+            <w:pPr>
+              <w:spacing w:afterAutospacing="0"/>
+              <w:rPr>
+                <w:b/>
+              </w:rPr>
+            </w:pPr>
+            <w:r>
+              <w:rPr>
+                <w:b/>
+              </w:rPr>
+              <w:t>Muy Alto</w:t>
+            </w:r>
+          </w:p>
+        </w:tc>
+        <w:tc>
+          <w:tcPr>
+            <w:tcW w:w="1798" w:type="dxa"/>
+          </w:tcPr>
+          <w:p>
+            <w:pPr>
+              <w:spacing w:afterAutospacing="0"/>
+              <w:rPr>
+                <w:b/>
+              </w:rPr>
+            </w:pPr>
+            <w:r>
+              <w:rPr>
+                <w:b/>
+              </w:rPr>
+              <w:t>Muy Alto</w:t>
+            </w:r>
           </w:p>
         </w:tc>
       </w:tr>
       <w:tr>
         <w:tc>
           <w:tcPr>
-            <w:tcW w:w="1823" w:type="dxa"/>
+            <w:tcW w:w="1801" w:type="dxa"/>
             <w:shd w:val="clear" w:color="auto" w:fill="D9D9D9" w:themeFill="background1" w:themeFillShade="D9"/>
           </w:tcPr>
           <w:p>
@@ -6374,74 +6614,104 @@
         </w:tc>
         <w:tc>
           <w:tcPr>
-            <w:tcW w:w="1823" w:type="dxa"/>
-          </w:tcPr>
-          <w:p>
-            <w:pPr>
-              <w:spacing w:afterAutospacing="0"/>
-              <w:rPr>
-                <w:b/>
-              </w:rPr>
-            </w:pPr>
-          </w:p>
-        </w:tc>
-        <w:tc>
-          <w:tcPr>
-            <w:tcW w:w="1823" w:type="dxa"/>
-          </w:tcPr>
-          <w:p>
-            <w:pPr>
-              <w:spacing w:afterAutospacing="0"/>
-              <w:rPr>
-                <w:b/>
-              </w:rPr>
-            </w:pPr>
-          </w:p>
-        </w:tc>
-        <w:tc>
-          <w:tcPr>
-            <w:tcW w:w="1823" w:type="dxa"/>
-          </w:tcPr>
-          <w:p>
-            <w:pPr>
-              <w:spacing w:afterAutospacing="0"/>
-              <w:rPr>
-                <w:b/>
-              </w:rPr>
-            </w:pPr>
-          </w:p>
-        </w:tc>
-        <w:tc>
-          <w:tcPr>
-            <w:tcW w:w="1824" w:type="dxa"/>
-          </w:tcPr>
-          <w:p>
-            <w:pPr>
-              <w:spacing w:afterAutospacing="0"/>
-              <w:rPr>
-                <w:b/>
-              </w:rPr>
-            </w:pPr>
-          </w:p>
-        </w:tc>
-        <w:tc>
-          <w:tcPr>
-            <w:tcW w:w="1824" w:type="dxa"/>
-          </w:tcPr>
-          <w:p>
-            <w:pPr>
-              <w:spacing w:afterAutospacing="0"/>
-              <w:rPr>
-                <w:b/>
-              </w:rPr>
-            </w:pPr>
+            <w:tcW w:w="1797" w:type="dxa"/>
+          </w:tcPr>
+          <w:p>
+            <w:pPr>
+              <w:spacing w:afterAutospacing="0"/>
+              <w:rPr>
+                <w:b/>
+              </w:rPr>
+            </w:pPr>
+            <w:r>
+              <w:rPr>
+                <w:b/>
+              </w:rPr>
+              <w:t>Muy Bajo</w:t>
+            </w:r>
+          </w:p>
+        </w:tc>
+        <w:tc>
+          <w:tcPr>
+            <w:tcW w:w="1797" w:type="dxa"/>
+          </w:tcPr>
+          <w:p>
+            <w:pPr>
+              <w:spacing w:afterAutospacing="0"/>
+              <w:rPr>
+                <w:b/>
+              </w:rPr>
+            </w:pPr>
+            <w:r>
+              <w:rPr>
+                <w:b/>
+              </w:rPr>
+              <w:t>Bajo</w:t>
+            </w:r>
+          </w:p>
+        </w:tc>
+        <w:tc>
+          <w:tcPr>
+            <w:tcW w:w="1800" w:type="dxa"/>
+          </w:tcPr>
+          <w:p>
+            <w:pPr>
+              <w:spacing w:afterAutospacing="0"/>
+              <w:rPr>
+                <w:b/>
+              </w:rPr>
+            </w:pPr>
+            <w:r>
+              <w:rPr>
+                <w:b/>
+              </w:rPr>
+              <w:t>Medio</w:t>
+            </w:r>
+          </w:p>
+        </w:tc>
+        <w:tc>
+          <w:tcPr>
+            <w:tcW w:w="1797" w:type="dxa"/>
+          </w:tcPr>
+          <w:p>
+            <w:pPr>
+              <w:spacing w:afterAutospacing="0"/>
+              <w:rPr>
+                <w:b/>
+              </w:rPr>
+            </w:pPr>
+            <w:r>
+              <w:rPr>
+                <w:b/>
+              </w:rPr>
+              <w:t>Alto</w:t>
+            </w:r>
+          </w:p>
+        </w:tc>
+        <w:tc>
+          <w:tcPr>
+            <w:tcW w:w="1798" w:type="dxa"/>
+          </w:tcPr>
+          <w:p>
+            <w:pPr>
+              <w:spacing w:afterAutospacing="0"/>
+              <w:rPr>
+                <w:b/>
+              </w:rPr>
+            </w:pPr>
+            <w:r>
+              <w:rPr>
+                <w:b/>
+              </w:rPr>
+              <w:t>Muy Alto</w:t>
+            </w:r>
           </w:p>
         </w:tc>
       </w:tr>
       <w:tr>
         <w:tc>
           <w:tcPr>
-            <w:tcW w:w="1823" w:type="dxa"/>
+            <w:tcW w:w="1801" w:type="dxa"/>
             <w:shd w:val="clear" w:color="auto" w:fill="D9D9D9" w:themeFill="background1" w:themeFillShade="D9"/>
           </w:tcPr>
           <w:p>
@@ -6461,74 +6731,104 @@
         </w:tc>
         <w:tc>
           <w:tcPr>
-            <w:tcW w:w="1823" w:type="dxa"/>
-          </w:tcPr>
-          <w:p>
-            <w:pPr>
-              <w:spacing w:afterAutospacing="0"/>
-              <w:rPr>
-                <w:b/>
-              </w:rPr>
-            </w:pPr>
-          </w:p>
-        </w:tc>
-        <w:tc>
-          <w:tcPr>
-            <w:tcW w:w="1823" w:type="dxa"/>
-          </w:tcPr>
-          <w:p>
-            <w:pPr>
-              <w:spacing w:afterAutospacing="0"/>
-              <w:rPr>
-                <w:b/>
-              </w:rPr>
-            </w:pPr>
-          </w:p>
-        </w:tc>
-        <w:tc>
-          <w:tcPr>
-            <w:tcW w:w="1823" w:type="dxa"/>
-          </w:tcPr>
-          <w:p>
-            <w:pPr>
-              <w:spacing w:afterAutospacing="0"/>
-              <w:rPr>
-                <w:b/>
-              </w:rPr>
-            </w:pPr>
-          </w:p>
-        </w:tc>
-        <w:tc>
-          <w:tcPr>
-            <w:tcW w:w="1824" w:type="dxa"/>
-          </w:tcPr>
-          <w:p>
-            <w:pPr>
-              <w:spacing w:afterAutospacing="0"/>
-              <w:rPr>
-                <w:b/>
-              </w:rPr>
-            </w:pPr>
-          </w:p>
-        </w:tc>
-        <w:tc>
-          <w:tcPr>
-            <w:tcW w:w="1824" w:type="dxa"/>
-          </w:tcPr>
-          <w:p>
-            <w:pPr>
-              <w:spacing w:afterAutospacing="0"/>
-              <w:rPr>
-                <w:b/>
-              </w:rPr>
-            </w:pPr>
+            <w:tcW w:w="1797" w:type="dxa"/>
+          </w:tcPr>
+          <w:p>
+            <w:pPr>
+              <w:spacing w:afterAutospacing="0"/>
+              <w:rPr>
+                <w:b/>
+              </w:rPr>
+            </w:pPr>
+            <w:r>
+              <w:rPr>
+                <w:b/>
+              </w:rPr>
+              <w:t>Muy Bajo</w:t>
+            </w:r>
+          </w:p>
+        </w:tc>
+        <w:tc>
+          <w:tcPr>
+            <w:tcW w:w="1797" w:type="dxa"/>
+          </w:tcPr>
+          <w:p>
+            <w:pPr>
+              <w:spacing w:afterAutospacing="0"/>
+              <w:rPr>
+                <w:b/>
+              </w:rPr>
+            </w:pPr>
+            <w:r>
+              <w:rPr>
+                <w:b/>
+              </w:rPr>
+              <w:t>Muy Bajo</w:t>
+            </w:r>
+          </w:p>
+        </w:tc>
+        <w:tc>
+          <w:tcPr>
+            <w:tcW w:w="1800" w:type="dxa"/>
+          </w:tcPr>
+          <w:p>
+            <w:pPr>
+              <w:spacing w:afterAutospacing="0"/>
+              <w:rPr>
+                <w:b/>
+              </w:rPr>
+            </w:pPr>
+            <w:r>
+              <w:rPr>
+                <w:b/>
+              </w:rPr>
+              <w:t>Bajo</w:t>
+            </w:r>
+          </w:p>
+        </w:tc>
+        <w:tc>
+          <w:tcPr>
+            <w:tcW w:w="1797" w:type="dxa"/>
+          </w:tcPr>
+          <w:p>
+            <w:pPr>
+              <w:spacing w:afterAutospacing="0"/>
+              <w:rPr>
+                <w:b/>
+              </w:rPr>
+            </w:pPr>
+            <w:r>
+              <w:rPr>
+                <w:b/>
+              </w:rPr>
+              <w:t>Medio</w:t>
+            </w:r>
+          </w:p>
+        </w:tc>
+        <w:tc>
+          <w:tcPr>
+            <w:tcW w:w="1798" w:type="dxa"/>
+          </w:tcPr>
+          <w:p>
+            <w:pPr>
+              <w:spacing w:afterAutospacing="0"/>
+              <w:rPr>
+                <w:b/>
+              </w:rPr>
+            </w:pPr>
+            <w:r>
+              <w:rPr>
+                <w:b/>
+              </w:rPr>
+              <w:t>Alto</w:t>
+            </w:r>
           </w:p>
         </w:tc>
       </w:tr>
       <w:tr>
         <w:tc>
           <w:tcPr>
-            <w:tcW w:w="1823" w:type="dxa"/>
+            <w:tcW w:w="1801" w:type="dxa"/>
             <w:shd w:val="clear" w:color="auto" w:fill="D9D9D9" w:themeFill="background1" w:themeFillShade="D9"/>
           </w:tcPr>
           <w:p>
@@ -6548,74 +6848,104 @@
         </w:tc>
         <w:tc>
           <w:tcPr>
-            <w:tcW w:w="1823" w:type="dxa"/>
-          </w:tcPr>
-          <w:p>
-            <w:pPr>
-              <w:spacing w:afterAutospacing="0"/>
-              <w:rPr>
-                <w:b/>
-              </w:rPr>
-            </w:pPr>
-          </w:p>
-        </w:tc>
-        <w:tc>
-          <w:tcPr>
-            <w:tcW w:w="1823" w:type="dxa"/>
-          </w:tcPr>
-          <w:p>
-            <w:pPr>
-              <w:spacing w:afterAutospacing="0"/>
-              <w:rPr>
-                <w:b/>
-              </w:rPr>
-            </w:pPr>
-          </w:p>
-        </w:tc>
-        <w:tc>
-          <w:tcPr>
-            <w:tcW w:w="1823" w:type="dxa"/>
-          </w:tcPr>
-          <w:p>
-            <w:pPr>
-              <w:spacing w:afterAutospacing="0"/>
-              <w:rPr>
-                <w:b/>
-              </w:rPr>
-            </w:pPr>
-          </w:p>
-        </w:tc>
-        <w:tc>
-          <w:tcPr>
-            <w:tcW w:w="1824" w:type="dxa"/>
-          </w:tcPr>
-          <w:p>
-            <w:pPr>
-              <w:spacing w:afterAutospacing="0"/>
-              <w:rPr>
-                <w:b/>
-              </w:rPr>
-            </w:pPr>
-          </w:p>
-        </w:tc>
-        <w:tc>
-          <w:tcPr>
-            <w:tcW w:w="1824" w:type="dxa"/>
-          </w:tcPr>
-          <w:p>
-            <w:pPr>
-              <w:spacing w:afterAutospacing="0"/>
-              <w:rPr>
-                <w:b/>
-              </w:rPr>
-            </w:pPr>
+            <w:tcW w:w="1797" w:type="dxa"/>
+          </w:tcPr>
+          <w:p>
+            <w:pPr>
+              <w:spacing w:afterAutospacing="0"/>
+              <w:rPr>
+                <w:b/>
+              </w:rPr>
+            </w:pPr>
+            <w:r>
+              <w:rPr>
+                <w:b/>
+              </w:rPr>
+              <w:t>Muy Bajo</w:t>
+            </w:r>
+          </w:p>
+        </w:tc>
+        <w:tc>
+          <w:tcPr>
+            <w:tcW w:w="1797" w:type="dxa"/>
+          </w:tcPr>
+          <w:p>
+            <w:pPr>
+              <w:spacing w:afterAutospacing="0"/>
+              <w:rPr>
+                <w:b/>
+              </w:rPr>
+            </w:pPr>
+            <w:r>
+              <w:rPr>
+                <w:b/>
+              </w:rPr>
+              <w:t>Muy Bajo</w:t>
+            </w:r>
+          </w:p>
+        </w:tc>
+        <w:tc>
+          <w:tcPr>
+            <w:tcW w:w="1800" w:type="dxa"/>
+          </w:tcPr>
+          <w:p>
+            <w:pPr>
+              <w:spacing w:afterAutospacing="0"/>
+              <w:rPr>
+                <w:b/>
+              </w:rPr>
+            </w:pPr>
+            <w:r>
+              <w:rPr>
+                <w:b/>
+              </w:rPr>
+              <w:t>Muy Bajo</w:t>
+            </w:r>
+          </w:p>
+        </w:tc>
+        <w:tc>
+          <w:tcPr>
+            <w:tcW w:w="1797" w:type="dxa"/>
+          </w:tcPr>
+          <w:p>
+            <w:pPr>
+              <w:spacing w:afterAutospacing="0"/>
+              <w:rPr>
+                <w:b/>
+              </w:rPr>
+            </w:pPr>
+            <w:r>
+              <w:rPr>
+                <w:b/>
+              </w:rPr>
+              <w:t>Bajo</w:t>
+            </w:r>
+          </w:p>
+        </w:tc>
+        <w:tc>
+          <w:tcPr>
+            <w:tcW w:w="1798" w:type="dxa"/>
+          </w:tcPr>
+          <w:p>
+            <w:pPr>
+              <w:spacing w:afterAutospacing="0"/>
+              <w:rPr>
+                <w:b/>
+              </w:rPr>
+            </w:pPr>
+            <w:r>
+              <w:rPr>
+                <w:b/>
+              </w:rPr>
+              <w:t>Medio</w:t>
+            </w:r>
           </w:p>
         </w:tc>
       </w:tr>
       <w:tr>
         <w:tc>
           <w:tcPr>
-            <w:tcW w:w="1823" w:type="dxa"/>
+            <w:tcW w:w="1801" w:type="dxa"/>
             <w:tcBorders>
               <w:bottom w:val="single" w:sz="4" w:space="0" w:color="auto"/>
             </w:tcBorders>
@@ -6638,74 +6968,104 @@
         </w:tc>
         <w:tc>
           <w:tcPr>
-            <w:tcW w:w="1823" w:type="dxa"/>
-          </w:tcPr>
-          <w:p>
-            <w:pPr>
-              <w:spacing w:afterAutospacing="0"/>
-              <w:rPr>
-                <w:b/>
-              </w:rPr>
-            </w:pPr>
-          </w:p>
-        </w:tc>
-        <w:tc>
-          <w:tcPr>
-            <w:tcW w:w="1823" w:type="dxa"/>
-          </w:tcPr>
-          <w:p>
-            <w:pPr>
-              <w:spacing w:afterAutospacing="0"/>
-              <w:rPr>
-                <w:b/>
-              </w:rPr>
-            </w:pPr>
-          </w:p>
-        </w:tc>
-        <w:tc>
-          <w:tcPr>
-            <w:tcW w:w="1823" w:type="dxa"/>
-          </w:tcPr>
-          <w:p>
-            <w:pPr>
-              <w:spacing w:afterAutospacing="0"/>
-              <w:rPr>
-                <w:b/>
-              </w:rPr>
-            </w:pPr>
-          </w:p>
-        </w:tc>
-        <w:tc>
-          <w:tcPr>
-            <w:tcW w:w="1824" w:type="dxa"/>
-          </w:tcPr>
-          <w:p>
-            <w:pPr>
-              <w:spacing w:afterAutospacing="0"/>
-              <w:rPr>
-                <w:b/>
-              </w:rPr>
-            </w:pPr>
-          </w:p>
-        </w:tc>
-        <w:tc>
-          <w:tcPr>
-            <w:tcW w:w="1824" w:type="dxa"/>
-          </w:tcPr>
-          <w:p>
-            <w:pPr>
-              <w:spacing w:afterAutospacing="0"/>
-              <w:rPr>
-                <w:b/>
-              </w:rPr>
-            </w:pPr>
+            <w:tcW w:w="1797" w:type="dxa"/>
+          </w:tcPr>
+          <w:p>
+            <w:pPr>
+              <w:spacing w:afterAutospacing="0"/>
+              <w:rPr>
+                <w:b/>
+              </w:rPr>
+            </w:pPr>
+            <w:r>
+              <w:rPr>
+                <w:b/>
+              </w:rPr>
+              <w:t>Muy Bajo</w:t>
+            </w:r>
+          </w:p>
+        </w:tc>
+        <w:tc>
+          <w:tcPr>
+            <w:tcW w:w="1797" w:type="dxa"/>
+          </w:tcPr>
+          <w:p>
+            <w:pPr>
+              <w:spacing w:afterAutospacing="0"/>
+              <w:rPr>
+                <w:b/>
+              </w:rPr>
+            </w:pPr>
+            <w:r>
+              <w:rPr>
+                <w:b/>
+              </w:rPr>
+              <w:t>Muy Bajo</w:t>
+            </w:r>
+          </w:p>
+        </w:tc>
+        <w:tc>
+          <w:tcPr>
+            <w:tcW w:w="1800" w:type="dxa"/>
+          </w:tcPr>
+          <w:p>
+            <w:pPr>
+              <w:spacing w:afterAutospacing="0"/>
+              <w:rPr>
+                <w:b/>
+              </w:rPr>
+            </w:pPr>
+            <w:r>
+              <w:rPr>
+                <w:b/>
+              </w:rPr>
+              <w:t>Muy Bajo</w:t>
+            </w:r>
+          </w:p>
+        </w:tc>
+        <w:tc>
+          <w:tcPr>
+            <w:tcW w:w="1797" w:type="dxa"/>
+          </w:tcPr>
+          <w:p>
+            <w:pPr>
+              <w:spacing w:afterAutospacing="0"/>
+              <w:rPr>
+                <w:b/>
+              </w:rPr>
+            </w:pPr>
+            <w:r>
+              <w:rPr>
+                <w:b/>
+              </w:rPr>
+              <w:t>Bajo</w:t>
+            </w:r>
+          </w:p>
+        </w:tc>
+        <w:tc>
+          <w:tcPr>
+            <w:tcW w:w="1798" w:type="dxa"/>
+          </w:tcPr>
+          <w:p>
+            <w:pPr>
+              <w:spacing w:afterAutospacing="0"/>
+              <w:rPr>
+                <w:b/>
+              </w:rPr>
+            </w:pPr>
+            <w:r>
+              <w:rPr>
+                <w:b/>
+              </w:rPr>
+              <w:t>Bajo</w:t>
+            </w:r>
           </w:p>
         </w:tc>
       </w:tr>
       <w:tr>
         <w:tc>
           <w:tcPr>
-            <w:tcW w:w="1823" w:type="dxa"/>
+            <w:tcW w:w="1801" w:type="dxa"/>
             <w:tcBorders>
               <w:left w:val="nil"/>
               <w:bottom w:val="nil"/>
@@ -6719,7 +7079,7 @@
         </w:tc>
         <w:tc>
           <w:tcPr>
-            <w:tcW w:w="1823" w:type="dxa"/>
+            <w:tcW w:w="1797" w:type="dxa"/>
             <w:shd w:val="clear" w:color="auto" w:fill="D9D9D9" w:themeFill="background1" w:themeFillShade="D9"/>
           </w:tcPr>
           <w:p>
@@ -6742,7 +7102,7 @@
         </w:tc>
         <w:tc>
           <w:tcPr>
-            <w:tcW w:w="1823" w:type="dxa"/>
+            <w:tcW w:w="1797" w:type="dxa"/>
             <w:shd w:val="clear" w:color="auto" w:fill="D9D9D9" w:themeFill="background1" w:themeFillShade="D9"/>
           </w:tcPr>
           <w:p>
@@ -6765,7 +7125,7 @@
         </w:tc>
         <w:tc>
           <w:tcPr>
-            <w:tcW w:w="1823" w:type="dxa"/>
+            <w:tcW w:w="1800" w:type="dxa"/>
             <w:shd w:val="clear" w:color="auto" w:fill="D9D9D9" w:themeFill="background1" w:themeFillShade="D9"/>
           </w:tcPr>
           <w:p>
@@ -6788,7 +7148,7 @@
         </w:tc>
         <w:tc>
           <w:tcPr>
-            <w:tcW w:w="1824" w:type="dxa"/>
+            <w:tcW w:w="1797" w:type="dxa"/>
             <w:shd w:val="clear" w:color="auto" w:fill="D9D9D9" w:themeFill="background1" w:themeFillShade="D9"/>
           </w:tcPr>
           <w:p>
@@ -6811,7 +7171,7 @@
         </w:tc>
         <w:tc>
           <w:tcPr>
-            <w:tcW w:w="1824" w:type="dxa"/>
+            <w:tcW w:w="1798" w:type="dxa"/>
             <w:shd w:val="clear" w:color="auto" w:fill="D9D9D9" w:themeFill="background1" w:themeFillShade="D9"/>
           </w:tcPr>
           <w:p>
@@ -6874,7 +7234,7 @@
       <w:tr>
         <w:tc>
           <w:tcPr>
-            <w:tcW w:w="1823" w:type="dxa"/>
+            <w:tcW w:w="1801" w:type="dxa"/>
             <w:shd w:val="clear" w:color="auto" w:fill="D9D9D9" w:themeFill="background1" w:themeFillShade="D9"/>
           </w:tcPr>
           <w:p>
@@ -6894,74 +7254,104 @@
         </w:tc>
         <w:tc>
           <w:tcPr>
-            <w:tcW w:w="1823" w:type="dxa"/>
-          </w:tcPr>
-          <w:p>
-            <w:pPr>
-              <w:spacing w:afterAutospacing="0"/>
-              <w:rPr>
-                <w:b/>
-              </w:rPr>
-            </w:pPr>
-          </w:p>
-        </w:tc>
-        <w:tc>
-          <w:tcPr>
-            <w:tcW w:w="1823" w:type="dxa"/>
-          </w:tcPr>
-          <w:p>
-            <w:pPr>
-              <w:spacing w:afterAutospacing="0"/>
-              <w:rPr>
-                <w:b/>
-              </w:rPr>
-            </w:pPr>
-          </w:p>
-        </w:tc>
-        <w:tc>
-          <w:tcPr>
-            <w:tcW w:w="1823" w:type="dxa"/>
-          </w:tcPr>
-          <w:p>
-            <w:pPr>
-              <w:spacing w:afterAutospacing="0"/>
-              <w:rPr>
-                <w:b/>
-              </w:rPr>
-            </w:pPr>
-          </w:p>
-        </w:tc>
-        <w:tc>
-          <w:tcPr>
-            <w:tcW w:w="1824" w:type="dxa"/>
-          </w:tcPr>
-          <w:p>
-            <w:pPr>
-              <w:spacing w:afterAutospacing="0"/>
-              <w:rPr>
-                <w:b/>
-              </w:rPr>
-            </w:pPr>
-          </w:p>
-        </w:tc>
-        <w:tc>
-          <w:tcPr>
-            <w:tcW w:w="1824" w:type="dxa"/>
-          </w:tcPr>
-          <w:p>
-            <w:pPr>
-              <w:spacing w:afterAutospacing="0"/>
-              <w:rPr>
-                <w:b/>
-              </w:rPr>
-            </w:pPr>
+            <w:tcW w:w="1797" w:type="dxa"/>
+          </w:tcPr>
+          <w:p>
+            <w:pPr>
+              <w:spacing w:afterAutospacing="0"/>
+              <w:rPr>
+                <w:b/>
+              </w:rPr>
+            </w:pPr>
+            <w:r>
+              <w:rPr>
+                <w:b/>
+              </w:rPr>
+              <w:t>Bajo</w:t>
+            </w:r>
+          </w:p>
+        </w:tc>
+        <w:tc>
+          <w:tcPr>
+            <w:tcW w:w="1797" w:type="dxa"/>
+          </w:tcPr>
+          <w:p>
+            <w:pPr>
+              <w:spacing w:afterAutospacing="0"/>
+              <w:rPr>
+                <w:b/>
+              </w:rPr>
+            </w:pPr>
+            <w:r>
+              <w:rPr>
+                <w:b/>
+              </w:rPr>
+              <w:t>Medio</w:t>
+            </w:r>
+          </w:p>
+        </w:tc>
+        <w:tc>
+          <w:tcPr>
+            <w:tcW w:w="1800" w:type="dxa"/>
+          </w:tcPr>
+          <w:p>
+            <w:pPr>
+              <w:spacing w:afterAutospacing="0"/>
+              <w:rPr>
+                <w:b/>
+              </w:rPr>
+            </w:pPr>
+            <w:r>
+              <w:rPr>
+                <w:b/>
+              </w:rPr>
+              <w:t>Alto</w:t>
+            </w:r>
+          </w:p>
+        </w:tc>
+        <w:tc>
+          <w:tcPr>
+            <w:tcW w:w="1797" w:type="dxa"/>
+          </w:tcPr>
+          <w:p>
+            <w:pPr>
+              <w:spacing w:afterAutospacing="0"/>
+              <w:rPr>
+                <w:b/>
+              </w:rPr>
+            </w:pPr>
+            <w:r>
+              <w:rPr>
+                <w:b/>
+              </w:rPr>
+              <w:t>Muy Alto</w:t>
+            </w:r>
+          </w:p>
+        </w:tc>
+        <w:tc>
+          <w:tcPr>
+            <w:tcW w:w="1798" w:type="dxa"/>
+          </w:tcPr>
+          <w:p>
+            <w:pPr>
+              <w:spacing w:afterAutospacing="0"/>
+              <w:rPr>
+                <w:b/>
+              </w:rPr>
+            </w:pPr>
+            <w:r>
+              <w:rPr>
+                <w:b/>
+              </w:rPr>
+              <w:t>Muy Alto</w:t>
+            </w:r>
           </w:p>
         </w:tc>
       </w:tr>
       <w:tr>
         <w:tc>
           <w:tcPr>
-            <w:tcW w:w="1823" w:type="dxa"/>
+            <w:tcW w:w="1801" w:type="dxa"/>
             <w:shd w:val="clear" w:color="auto" w:fill="D9D9D9" w:themeFill="background1" w:themeFillShade="D9"/>
           </w:tcPr>
           <w:p>
@@ -6981,74 +7371,104 @@
         </w:tc>
         <w:tc>
           <w:tcPr>
-            <w:tcW w:w="1823" w:type="dxa"/>
-          </w:tcPr>
-          <w:p>
-            <w:pPr>
-              <w:spacing w:afterAutospacing="0"/>
-              <w:rPr>
-                <w:b/>
-              </w:rPr>
-            </w:pPr>
-          </w:p>
-        </w:tc>
-        <w:tc>
-          <w:tcPr>
-            <w:tcW w:w="1823" w:type="dxa"/>
-          </w:tcPr>
-          <w:p>
-            <w:pPr>
-              <w:spacing w:afterAutospacing="0"/>
-              <w:rPr>
-                <w:b/>
-              </w:rPr>
-            </w:pPr>
-          </w:p>
-        </w:tc>
-        <w:tc>
-          <w:tcPr>
-            <w:tcW w:w="1823" w:type="dxa"/>
-          </w:tcPr>
-          <w:p>
-            <w:pPr>
-              <w:spacing w:afterAutospacing="0"/>
-              <w:rPr>
-                <w:b/>
-              </w:rPr>
-            </w:pPr>
-          </w:p>
-        </w:tc>
-        <w:tc>
-          <w:tcPr>
-            <w:tcW w:w="1824" w:type="dxa"/>
-          </w:tcPr>
-          <w:p>
-            <w:pPr>
-              <w:spacing w:afterAutospacing="0"/>
-              <w:rPr>
-                <w:b/>
-              </w:rPr>
-            </w:pPr>
-          </w:p>
-        </w:tc>
-        <w:tc>
-          <w:tcPr>
-            <w:tcW w:w="1824" w:type="dxa"/>
-          </w:tcPr>
-          <w:p>
-            <w:pPr>
-              <w:spacing w:afterAutospacing="0"/>
-              <w:rPr>
-                <w:b/>
-              </w:rPr>
-            </w:pPr>
+            <w:tcW w:w="1797" w:type="dxa"/>
+          </w:tcPr>
+          <w:p>
+            <w:pPr>
+              <w:spacing w:afterAutospacing="0"/>
+              <w:rPr>
+                <w:b/>
+              </w:rPr>
+            </w:pPr>
+            <w:r>
+              <w:rPr>
+                <w:b/>
+              </w:rPr>
+              <w:t>Muy Bajo</w:t>
+            </w:r>
+          </w:p>
+        </w:tc>
+        <w:tc>
+          <w:tcPr>
+            <w:tcW w:w="1797" w:type="dxa"/>
+          </w:tcPr>
+          <w:p>
+            <w:pPr>
+              <w:spacing w:afterAutospacing="0"/>
+              <w:rPr>
+                <w:b/>
+              </w:rPr>
+            </w:pPr>
+            <w:r>
+              <w:rPr>
+                <w:b/>
+              </w:rPr>
+              <w:t>Bajo</w:t>
+            </w:r>
+          </w:p>
+        </w:tc>
+        <w:tc>
+          <w:tcPr>
+            <w:tcW w:w="1800" w:type="dxa"/>
+          </w:tcPr>
+          <w:p>
+            <w:pPr>
+              <w:spacing w:afterAutospacing="0"/>
+              <w:rPr>
+                <w:b/>
+              </w:rPr>
+            </w:pPr>
+            <w:r>
+              <w:rPr>
+                <w:b/>
+              </w:rPr>
+              <w:t>Medio</w:t>
+            </w:r>
+          </w:p>
+        </w:tc>
+        <w:tc>
+          <w:tcPr>
+            <w:tcW w:w="1797" w:type="dxa"/>
+          </w:tcPr>
+          <w:p>
+            <w:pPr>
+              <w:spacing w:afterAutospacing="0"/>
+              <w:rPr>
+                <w:b/>
+              </w:rPr>
+            </w:pPr>
+            <w:r>
+              <w:rPr>
+                <w:b/>
+              </w:rPr>
+              <w:t>Alto</w:t>
+            </w:r>
+          </w:p>
+        </w:tc>
+        <w:tc>
+          <w:tcPr>
+            <w:tcW w:w="1798" w:type="dxa"/>
+          </w:tcPr>
+          <w:p>
+            <w:pPr>
+              <w:spacing w:afterAutospacing="0"/>
+              <w:rPr>
+                <w:b/>
+              </w:rPr>
+            </w:pPr>
+            <w:r>
+              <w:rPr>
+                <w:b/>
+              </w:rPr>
+              <w:t>Muy Alto</w:t>
+            </w:r>
           </w:p>
         </w:tc>
       </w:tr>
       <w:tr>
         <w:tc>
           <w:tcPr>
-            <w:tcW w:w="1823" w:type="dxa"/>
+            <w:tcW w:w="1801" w:type="dxa"/>
             <w:shd w:val="clear" w:color="auto" w:fill="D9D9D9" w:themeFill="background1" w:themeFillShade="D9"/>
           </w:tcPr>
           <w:p>
@@ -7068,74 +7488,104 @@
         </w:tc>
         <w:tc>
           <w:tcPr>
-            <w:tcW w:w="1823" w:type="dxa"/>
-          </w:tcPr>
-          <w:p>
-            <w:pPr>
-              <w:spacing w:afterAutospacing="0"/>
-              <w:rPr>
-                <w:b/>
-              </w:rPr>
-            </w:pPr>
-          </w:p>
-        </w:tc>
-        <w:tc>
-          <w:tcPr>
-            <w:tcW w:w="1823" w:type="dxa"/>
-          </w:tcPr>
-          <w:p>
-            <w:pPr>
-              <w:spacing w:afterAutospacing="0"/>
-              <w:rPr>
-                <w:b/>
-              </w:rPr>
-            </w:pPr>
-          </w:p>
-        </w:tc>
-        <w:tc>
-          <w:tcPr>
-            <w:tcW w:w="1823" w:type="dxa"/>
-          </w:tcPr>
-          <w:p>
-            <w:pPr>
-              <w:spacing w:afterAutospacing="0"/>
-              <w:rPr>
-                <w:b/>
-              </w:rPr>
-            </w:pPr>
-          </w:p>
-        </w:tc>
-        <w:tc>
-          <w:tcPr>
-            <w:tcW w:w="1824" w:type="dxa"/>
-          </w:tcPr>
-          <w:p>
-            <w:pPr>
-              <w:spacing w:afterAutospacing="0"/>
-              <w:rPr>
-                <w:b/>
-              </w:rPr>
-            </w:pPr>
-          </w:p>
-        </w:tc>
-        <w:tc>
-          <w:tcPr>
-            <w:tcW w:w="1824" w:type="dxa"/>
-          </w:tcPr>
-          <w:p>
-            <w:pPr>
-              <w:spacing w:afterAutospacing="0"/>
-              <w:rPr>
-                <w:b/>
-              </w:rPr>
-            </w:pPr>
+            <w:tcW w:w="1797" w:type="dxa"/>
+          </w:tcPr>
+          <w:p>
+            <w:pPr>
+              <w:spacing w:afterAutospacing="0"/>
+              <w:rPr>
+                <w:b/>
+              </w:rPr>
+            </w:pPr>
+            <w:r>
+              <w:rPr>
+                <w:b/>
+              </w:rPr>
+              <w:t>Muy Bajo</w:t>
+            </w:r>
+          </w:p>
+        </w:tc>
+        <w:tc>
+          <w:tcPr>
+            <w:tcW w:w="1797" w:type="dxa"/>
+          </w:tcPr>
+          <w:p>
+            <w:pPr>
+              <w:spacing w:afterAutospacing="0"/>
+              <w:rPr>
+                <w:b/>
+              </w:rPr>
+            </w:pPr>
+            <w:r>
+              <w:rPr>
+                <w:b/>
+              </w:rPr>
+              <w:t>Muy Bajo</w:t>
+            </w:r>
+          </w:p>
+        </w:tc>
+        <w:tc>
+          <w:tcPr>
+            <w:tcW w:w="1800" w:type="dxa"/>
+          </w:tcPr>
+          <w:p>
+            <w:pPr>
+              <w:spacing w:afterAutospacing="0"/>
+              <w:rPr>
+                <w:b/>
+              </w:rPr>
+            </w:pPr>
+            <w:r>
+              <w:rPr>
+                <w:b/>
+              </w:rPr>
+              <w:t>Bajo</w:t>
+            </w:r>
+          </w:p>
+        </w:tc>
+        <w:tc>
+          <w:tcPr>
+            <w:tcW w:w="1797" w:type="dxa"/>
+          </w:tcPr>
+          <w:p>
+            <w:pPr>
+              <w:spacing w:afterAutospacing="0"/>
+              <w:rPr>
+                <w:b/>
+              </w:rPr>
+            </w:pPr>
+            <w:r>
+              <w:rPr>
+                <w:b/>
+              </w:rPr>
+              <w:t>Medio</w:t>
+            </w:r>
+          </w:p>
+        </w:tc>
+        <w:tc>
+          <w:tcPr>
+            <w:tcW w:w="1798" w:type="dxa"/>
+          </w:tcPr>
+          <w:p>
+            <w:pPr>
+              <w:spacing w:afterAutospacing="0"/>
+              <w:rPr>
+                <w:b/>
+              </w:rPr>
+            </w:pPr>
+            <w:r>
+              <w:rPr>
+                <w:b/>
+              </w:rPr>
+              <w:t>Alto</w:t>
+            </w:r>
           </w:p>
         </w:tc>
       </w:tr>
       <w:tr>
         <w:tc>
           <w:tcPr>
-            <w:tcW w:w="1823" w:type="dxa"/>
+            <w:tcW w:w="1801" w:type="dxa"/>
             <w:shd w:val="clear" w:color="auto" w:fill="D9D9D9" w:themeFill="background1" w:themeFillShade="D9"/>
           </w:tcPr>
           <w:p>
@@ -7155,74 +7605,104 @@
         </w:tc>
         <w:tc>
           <w:tcPr>
-            <w:tcW w:w="1823" w:type="dxa"/>
-          </w:tcPr>
-          <w:p>
-            <w:pPr>
-              <w:spacing w:afterAutospacing="0"/>
-              <w:rPr>
-                <w:b/>
-              </w:rPr>
-            </w:pPr>
-          </w:p>
-        </w:tc>
-        <w:tc>
-          <w:tcPr>
-            <w:tcW w:w="1823" w:type="dxa"/>
-          </w:tcPr>
-          <w:p>
-            <w:pPr>
-              <w:spacing w:afterAutospacing="0"/>
-              <w:rPr>
-                <w:b/>
-              </w:rPr>
-            </w:pPr>
-          </w:p>
-        </w:tc>
-        <w:tc>
-          <w:tcPr>
-            <w:tcW w:w="1823" w:type="dxa"/>
-          </w:tcPr>
-          <w:p>
-            <w:pPr>
-              <w:spacing w:afterAutospacing="0"/>
-              <w:rPr>
-                <w:b/>
-              </w:rPr>
-            </w:pPr>
-          </w:p>
-        </w:tc>
-        <w:tc>
-          <w:tcPr>
-            <w:tcW w:w="1824" w:type="dxa"/>
-          </w:tcPr>
-          <w:p>
-            <w:pPr>
-              <w:spacing w:afterAutospacing="0"/>
-              <w:rPr>
-                <w:b/>
-              </w:rPr>
-            </w:pPr>
-          </w:p>
-        </w:tc>
-        <w:tc>
-          <w:tcPr>
-            <w:tcW w:w="1824" w:type="dxa"/>
-          </w:tcPr>
-          <w:p>
-            <w:pPr>
-              <w:spacing w:afterAutospacing="0"/>
-              <w:rPr>
-                <w:b/>
-              </w:rPr>
-            </w:pPr>
+            <w:tcW w:w="1797" w:type="dxa"/>
+          </w:tcPr>
+          <w:p>
+            <w:pPr>
+              <w:spacing w:afterAutospacing="0"/>
+              <w:rPr>
+                <w:b/>
+              </w:rPr>
+            </w:pPr>
+            <w:r>
+              <w:rPr>
+                <w:b/>
+              </w:rPr>
+              <w:t>Muy Bajo</w:t>
+            </w:r>
+          </w:p>
+        </w:tc>
+        <w:tc>
+          <w:tcPr>
+            <w:tcW w:w="1797" w:type="dxa"/>
+          </w:tcPr>
+          <w:p>
+            <w:pPr>
+              <w:spacing w:afterAutospacing="0"/>
+              <w:rPr>
+                <w:b/>
+              </w:rPr>
+            </w:pPr>
+            <w:r>
+              <w:rPr>
+                <w:b/>
+              </w:rPr>
+              <w:t>Muy Bajo</w:t>
+            </w:r>
+          </w:p>
+        </w:tc>
+        <w:tc>
+          <w:tcPr>
+            <w:tcW w:w="1800" w:type="dxa"/>
+          </w:tcPr>
+          <w:p>
+            <w:pPr>
+              <w:spacing w:afterAutospacing="0"/>
+              <w:rPr>
+                <w:b/>
+              </w:rPr>
+            </w:pPr>
+            <w:r>
+              <w:rPr>
+                <w:b/>
+              </w:rPr>
+              <w:t>Muy Bajo</w:t>
+            </w:r>
+          </w:p>
+        </w:tc>
+        <w:tc>
+          <w:tcPr>
+            <w:tcW w:w="1797" w:type="dxa"/>
+          </w:tcPr>
+          <w:p>
+            <w:pPr>
+              <w:spacing w:afterAutospacing="0"/>
+              <w:rPr>
+                <w:b/>
+              </w:rPr>
+            </w:pPr>
+            <w:r>
+              <w:rPr>
+                <w:b/>
+              </w:rPr>
+              <w:t>Bajo</w:t>
+            </w:r>
+          </w:p>
+        </w:tc>
+        <w:tc>
+          <w:tcPr>
+            <w:tcW w:w="1798" w:type="dxa"/>
+          </w:tcPr>
+          <w:p>
+            <w:pPr>
+              <w:spacing w:afterAutospacing="0"/>
+              <w:rPr>
+                <w:b/>
+              </w:rPr>
+            </w:pPr>
+            <w:r>
+              <w:rPr>
+                <w:b/>
+              </w:rPr>
+              <w:t>Medio</w:t>
+            </w:r>
           </w:p>
         </w:tc>
       </w:tr>
       <w:tr>
         <w:tc>
           <w:tcPr>
-            <w:tcW w:w="1823" w:type="dxa"/>
+            <w:tcW w:w="1801" w:type="dxa"/>
             <w:tcBorders>
               <w:bottom w:val="single" w:sz="4" w:space="0" w:color="auto"/>
             </w:tcBorders>
@@ -7245,74 +7725,104 @@
         </w:tc>
         <w:tc>
           <w:tcPr>
-            <w:tcW w:w="1823" w:type="dxa"/>
-          </w:tcPr>
-          <w:p>
-            <w:pPr>
-              <w:spacing w:afterAutospacing="0"/>
-              <w:rPr>
-                <w:b/>
-              </w:rPr>
-            </w:pPr>
-          </w:p>
-        </w:tc>
-        <w:tc>
-          <w:tcPr>
-            <w:tcW w:w="1823" w:type="dxa"/>
-          </w:tcPr>
-          <w:p>
-            <w:pPr>
-              <w:spacing w:afterAutospacing="0"/>
-              <w:rPr>
-                <w:b/>
-              </w:rPr>
-            </w:pPr>
-          </w:p>
-        </w:tc>
-        <w:tc>
-          <w:tcPr>
-            <w:tcW w:w="1823" w:type="dxa"/>
-          </w:tcPr>
-          <w:p>
-            <w:pPr>
-              <w:spacing w:afterAutospacing="0"/>
-              <w:rPr>
-                <w:b/>
-              </w:rPr>
-            </w:pPr>
-          </w:p>
-        </w:tc>
-        <w:tc>
-          <w:tcPr>
-            <w:tcW w:w="1824" w:type="dxa"/>
-          </w:tcPr>
-          <w:p>
-            <w:pPr>
-              <w:spacing w:afterAutospacing="0"/>
-              <w:rPr>
-                <w:b/>
-              </w:rPr>
-            </w:pPr>
-          </w:p>
-        </w:tc>
-        <w:tc>
-          <w:tcPr>
-            <w:tcW w:w="1824" w:type="dxa"/>
-          </w:tcPr>
-          <w:p>
-            <w:pPr>
-              <w:spacing w:afterAutospacing="0"/>
-              <w:rPr>
-                <w:b/>
-              </w:rPr>
-            </w:pPr>
+            <w:tcW w:w="1797" w:type="dxa"/>
+          </w:tcPr>
+          <w:p>
+            <w:pPr>
+              <w:spacing w:afterAutospacing="0"/>
+              <w:rPr>
+                <w:b/>
+              </w:rPr>
+            </w:pPr>
+            <w:r>
+              <w:rPr>
+                <w:b/>
+              </w:rPr>
+              <w:t>Muy Bajo</w:t>
+            </w:r>
+          </w:p>
+        </w:tc>
+        <w:tc>
+          <w:tcPr>
+            <w:tcW w:w="1797" w:type="dxa"/>
+          </w:tcPr>
+          <w:p>
+            <w:pPr>
+              <w:spacing w:afterAutospacing="0"/>
+              <w:rPr>
+                <w:b/>
+              </w:rPr>
+            </w:pPr>
+            <w:r>
+              <w:rPr>
+                <w:b/>
+              </w:rPr>
+              <w:t>Muy Bajo</w:t>
+            </w:r>
+          </w:p>
+        </w:tc>
+        <w:tc>
+          <w:tcPr>
+            <w:tcW w:w="1800" w:type="dxa"/>
+          </w:tcPr>
+          <w:p>
+            <w:pPr>
+              <w:spacing w:afterAutospacing="0"/>
+              <w:rPr>
+                <w:b/>
+              </w:rPr>
+            </w:pPr>
+            <w:r>
+              <w:rPr>
+                <w:b/>
+              </w:rPr>
+              <w:t>Muy Bajo</w:t>
+            </w:r>
+          </w:p>
+        </w:tc>
+        <w:tc>
+          <w:tcPr>
+            <w:tcW w:w="1797" w:type="dxa"/>
+          </w:tcPr>
+          <w:p>
+            <w:pPr>
+              <w:spacing w:afterAutospacing="0"/>
+              <w:rPr>
+                <w:b/>
+              </w:rPr>
+            </w:pPr>
+            <w:r>
+              <w:rPr>
+                <w:b/>
+              </w:rPr>
+              <w:t>Bajo</w:t>
+            </w:r>
+          </w:p>
+        </w:tc>
+        <w:tc>
+          <w:tcPr>
+            <w:tcW w:w="1798" w:type="dxa"/>
+          </w:tcPr>
+          <w:p>
+            <w:pPr>
+              <w:spacing w:afterAutospacing="0"/>
+              <w:rPr>
+                <w:b/>
+              </w:rPr>
+            </w:pPr>
+            <w:r>
+              <w:rPr>
+                <w:b/>
+              </w:rPr>
+              <w:t>Bajo</w:t>
+            </w:r>
           </w:p>
         </w:tc>
       </w:tr>
       <w:tr>
         <w:tc>
           <w:tcPr>
-            <w:tcW w:w="1823" w:type="dxa"/>
+            <w:tcW w:w="1801" w:type="dxa"/>
             <w:tcBorders>
               <w:left w:val="nil"/>
               <w:bottom w:val="nil"/>
@@ -7326,7 +7836,7 @@
         </w:tc>
         <w:tc>
           <w:tcPr>
-            <w:tcW w:w="1823" w:type="dxa"/>
+            <w:tcW w:w="1797" w:type="dxa"/>
             <w:shd w:val="clear" w:color="auto" w:fill="D9D9D9" w:themeFill="background1" w:themeFillShade="D9"/>
           </w:tcPr>
           <w:p>
@@ -7349,7 +7859,7 @@
         </w:tc>
         <w:tc>
           <w:tcPr>
-            <w:tcW w:w="1823" w:type="dxa"/>
+            <w:tcW w:w="1797" w:type="dxa"/>
             <w:shd w:val="clear" w:color="auto" w:fill="D9D9D9" w:themeFill="background1" w:themeFillShade="D9"/>
           </w:tcPr>
           <w:p>
@@ -7372,7 +7882,7 @@
         </w:tc>
         <w:tc>
           <w:tcPr>
-            <w:tcW w:w="1823" w:type="dxa"/>
+            <w:tcW w:w="1800" w:type="dxa"/>
             <w:shd w:val="clear" w:color="auto" w:fill="D9D9D9" w:themeFill="background1" w:themeFillShade="D9"/>
           </w:tcPr>
           <w:p>
@@ -7395,7 +7905,7 @@
         </w:tc>
         <w:tc>
           <w:tcPr>
-            <w:tcW w:w="1824" w:type="dxa"/>
+            <w:tcW w:w="1797" w:type="dxa"/>
             <w:shd w:val="clear" w:color="auto" w:fill="D9D9D9" w:themeFill="background1" w:themeFillShade="D9"/>
           </w:tcPr>
           <w:p>
@@ -7418,7 +7928,7 @@
         </w:tc>
         <w:tc>
           <w:tcPr>
-            <w:tcW w:w="1824" w:type="dxa"/>
+            <w:tcW w:w="1798" w:type="dxa"/>
             <w:shd w:val="clear" w:color="auto" w:fill="D9D9D9" w:themeFill="background1" w:themeFillShade="D9"/>
           </w:tcPr>
           <w:p>
@@ -10918,6 +11428,7 @@
   <w:style w:type="character" w:default="1" w:styleId="Fuentedeprrafopredeter">
     <w:name w:val="Default Paragraph Font"/>
     <w:uiPriority w:val="1"/>
+    <w:semiHidden/>
     <w:unhideWhenUsed/>
   </w:style>
   <w:style w:type="table" w:default="1" w:styleId="Tablanormal">

</xml_diff>

<commit_message>
Cmabios en PG de Riesgos
</commit_message>
<xml_diff>
--- a/docs/words/Riesgos/PLAN DE GESTION DE RIESGOS_v1.1.docx
+++ b/docs/words/Riesgos/PLAN DE GESTION DE RIESGOS_v1.1.docx
@@ -2501,7 +2501,23 @@
                 <w:bCs/>
                 <w:szCs w:val="24"/>
               </w:rPr>
-              <w:t>Se considerará necesario el uso de las reservas de contingencia solo cuando la situación supere un valor de riesgo superior a 4 en su matriz de alcance correspondiente.</w:t>
+              <w:t xml:space="preserve">Se considerará necesario el uso de las reservas de contingencia solo cuando la situación supere un valor de riesgo superior a </w:t>
+            </w:r>
+            <w:r>
+              <w:rPr>
+                <w:b/>
+                <w:bCs/>
+                <w:szCs w:val="24"/>
+              </w:rPr>
+              <w:t>Alto</w:t>
+            </w:r>
+            <w:r>
+              <w:rPr>
+                <w:b/>
+                <w:bCs/>
+                <w:szCs w:val="24"/>
+              </w:rPr>
+              <w:t xml:space="preserve"> en su matriz de alcance correspondiente.</w:t>
             </w:r>
           </w:p>
           <w:p>

</xml_diff>